<commit_message>
changes for version 4.1(Beta) to 4.1
SVN-Revision: 1585
</commit_message>
<xml_diff>
--- a/caadapter/docs/v4.1 BETA/caAdapter 4.1 Install Guide.docx
+++ b/caadapter/docs/v4.1 BETA/caAdapter 4.1 Install Guide.docx
@@ -170,6 +170,9 @@
           </v:shape>
         </w:pict>
       </w:r>
+      <w:r>
+        <w:t xml:space="preserve"> </w:t>
+      </w:r>
     </w:p>
     <w:p/>
     <w:p/>
@@ -370,7 +373,7 @@
             <v:imagedata r:id="rId9" o:title=""/>
             <w10:wrap type="square"/>
           </v:shape>
-          <o:OLEObject Type="Embed" ProgID="Word.Document.8" ShapeID="_x0000_s1040" DrawAspect="Content" ObjectID="_1276003212" r:id="rId10">
+          <o:OLEObject Type="Embed" ProgID="Word.Document.8" ShapeID="_x0000_s1040" DrawAspect="Content" ObjectID="_1276346885" r:id="rId10">
             <o:FieldCodes>\s</o:FieldCodes>
           </o:OLEObject>
         </w:pict>
@@ -625,6 +628,7 @@
         <w:r>
           <w:rPr>
             <w:noProof/>
+            <w:webHidden/>
           </w:rPr>
         </w:r>
         <w:r>
@@ -683,6 +687,11 @@
             <w:webHidden/>
           </w:rPr>
           <w:instrText xml:space="preserve"> PAGEREF _Toc182209657 \h </w:instrText>
+        </w:r>
+        <w:r>
+          <w:rPr>
+            <w:webHidden/>
+          </w:rPr>
         </w:r>
         <w:r>
           <w:rPr>
@@ -756,6 +765,7 @@
         <w:r>
           <w:rPr>
             <w:noProof/>
+            <w:webHidden/>
           </w:rPr>
         </w:r>
         <w:r>
@@ -826,6 +836,7 @@
         <w:r>
           <w:rPr>
             <w:noProof/>
+            <w:webHidden/>
           </w:rPr>
         </w:r>
         <w:r>
@@ -889,6 +900,11 @@
           <w:rPr>
             <w:webHidden/>
           </w:rPr>
+        </w:r>
+        <w:r>
+          <w:rPr>
+            <w:webHidden/>
+          </w:rPr>
           <w:fldChar w:fldCharType="separate"/>
         </w:r>
         <w:r>
@@ -938,6 +954,11 @@
             <w:webHidden/>
           </w:rPr>
           <w:instrText xml:space="preserve"> PAGEREF _Toc182209661 \h </w:instrText>
+        </w:r>
+        <w:r>
+          <w:rPr>
+            <w:webHidden/>
+          </w:rPr>
         </w:r>
         <w:r>
           <w:rPr>
@@ -1018,6 +1039,7 @@
         <w:r>
           <w:rPr>
             <w:noProof/>
+            <w:webHidden/>
           </w:rPr>
         </w:r>
         <w:r>
@@ -1088,6 +1110,7 @@
         <w:r>
           <w:rPr>
             <w:noProof/>
+            <w:webHidden/>
           </w:rPr>
         </w:r>
         <w:r>
@@ -1158,6 +1181,7 @@
         <w:r>
           <w:rPr>
             <w:noProof/>
+            <w:webHidden/>
           </w:rPr>
         </w:r>
         <w:r>
@@ -1221,6 +1245,11 @@
           <w:rPr>
             <w:webHidden/>
           </w:rPr>
+        </w:r>
+        <w:r>
+          <w:rPr>
+            <w:webHidden/>
+          </w:rPr>
           <w:fldChar w:fldCharType="separate"/>
         </w:r>
         <w:r>
@@ -1270,6 +1299,11 @@
             <w:webHidden/>
           </w:rPr>
           <w:instrText xml:space="preserve"> PAGEREF _Toc182209666 \h </w:instrText>
+        </w:r>
+        <w:r>
+          <w:rPr>
+            <w:webHidden/>
+          </w:rPr>
         </w:r>
         <w:r>
           <w:rPr>
@@ -1336,6 +1370,7 @@
         <w:r>
           <w:rPr>
             <w:noProof/>
+            <w:webHidden/>
           </w:rPr>
         </w:r>
         <w:r>
@@ -1399,6 +1434,11 @@
           <w:rPr>
             <w:webHidden/>
           </w:rPr>
+        </w:r>
+        <w:r>
+          <w:rPr>
+            <w:webHidden/>
+          </w:rPr>
           <w:fldChar w:fldCharType="separate"/>
         </w:r>
         <w:r>
@@ -1453,6 +1493,11 @@
           <w:rPr>
             <w:webHidden/>
           </w:rPr>
+        </w:r>
+        <w:r>
+          <w:rPr>
+            <w:webHidden/>
+          </w:rPr>
           <w:fldChar w:fldCharType="separate"/>
         </w:r>
         <w:r>
@@ -1502,6 +1547,11 @@
             <w:webHidden/>
           </w:rPr>
           <w:instrText xml:space="preserve"> PAGEREF _Toc182209670 \h </w:instrText>
+        </w:r>
+        <w:r>
+          <w:rPr>
+            <w:webHidden/>
+          </w:rPr>
         </w:r>
         <w:r>
           <w:rPr>
@@ -1568,6 +1618,7 @@
         <w:r>
           <w:rPr>
             <w:noProof/>
+            <w:webHidden/>
           </w:rPr>
         </w:r>
         <w:r>
@@ -1638,6 +1689,7 @@
         <w:r>
           <w:rPr>
             <w:noProof/>
+            <w:webHidden/>
           </w:rPr>
         </w:r>
         <w:r>
@@ -1708,6 +1760,7 @@
         <w:r>
           <w:rPr>
             <w:noProof/>
+            <w:webHidden/>
           </w:rPr>
         </w:r>
         <w:r>
@@ -1771,6 +1824,11 @@
           <w:rPr>
             <w:webHidden/>
           </w:rPr>
+        </w:r>
+        <w:r>
+          <w:rPr>
+            <w:webHidden/>
+          </w:rPr>
           <w:fldChar w:fldCharType="separate"/>
         </w:r>
         <w:r>
@@ -1977,12 +2035,6 @@
         <w:gridCol w:w="7560"/>
       </w:tblGrid>
       <w:tr>
-        <w:tblPrEx>
-          <w:tblCellMar>
-            <w:top w:w="0" w:type="dxa"/>
-            <w:bottom w:w="0" w:type="dxa"/>
-          </w:tblCellMar>
-        </w:tblPrEx>
         <w:trPr>
           <w:cantSplit/>
         </w:trPr>
@@ -2239,21 +2291,7 @@
                   <w:rStyle w:val="Hyperlink"/>
                   <w:rFonts w:ascii="Arial" w:hAnsi="Arial" w:cs="Arial"/>
                 </w:rPr>
-                <w:t>http://ncicb.nci.nih.gov/NCI</w:t>
-              </w:r>
-              <w:r>
-                <w:rPr>
-                  <w:rStyle w:val="Hyperlink"/>
-                  <w:rFonts w:ascii="Arial" w:hAnsi="Arial" w:cs="Arial"/>
-                </w:rPr>
-                <w:t>C</w:t>
-              </w:r>
-              <w:r>
-                <w:rPr>
-                  <w:rStyle w:val="Hyperlink"/>
-                  <w:rFonts w:ascii="Arial" w:hAnsi="Arial" w:cs="Arial"/>
-                </w:rPr>
-                <w:t>B/infrastructure</w:t>
+                <w:t>http://ncicb.nci.nih.gov/NCICB/infrastructure</w:t>
               </w:r>
             </w:hyperlink>
             <w:r>
@@ -3379,12 +3417,6 @@
         <w:gridCol w:w="7560"/>
       </w:tblGrid>
       <w:tr>
-        <w:tblPrEx>
-          <w:tblCellMar>
-            <w:top w:w="0" w:type="dxa"/>
-            <w:bottom w:w="0" w:type="dxa"/>
-          </w:tblCellMar>
-        </w:tblPrEx>
         <w:trPr>
           <w:cantSplit/>
           <w:trHeight w:val="1665"/>
@@ -3865,39 +3897,7 @@
                   <w:rFonts w:ascii="Arial" w:hAnsi="Arial" w:cs="Arial"/>
                   <w:sz w:val="20"/>
                 </w:rPr>
-                <w:t>http://jav</w:t>
-              </w:r>
-              <w:r>
-                <w:rPr>
-                  <w:rStyle w:val="Hyperlink"/>
-                  <w:rFonts w:ascii="Arial" w:hAnsi="Arial" w:cs="Arial"/>
-                  <w:sz w:val="20"/>
-                </w:rPr>
-                <w:t>a</w:t>
-              </w:r>
-              <w:r>
-                <w:rPr>
-                  <w:rStyle w:val="Hyperlink"/>
-                  <w:rFonts w:ascii="Arial" w:hAnsi="Arial" w:cs="Arial"/>
-                  <w:sz w:val="20"/>
-                </w:rPr>
-                <w:t>.su</w:t>
-              </w:r>
-              <w:r>
-                <w:rPr>
-                  <w:rStyle w:val="Hyperlink"/>
-                  <w:rFonts w:ascii="Arial" w:hAnsi="Arial" w:cs="Arial"/>
-                  <w:sz w:val="20"/>
-                </w:rPr>
-                <w:t>n</w:t>
-              </w:r>
-              <w:r>
-                <w:rPr>
-                  <w:rStyle w:val="Hyperlink"/>
-                  <w:rFonts w:ascii="Arial" w:hAnsi="Arial" w:cs="Arial"/>
-                  <w:sz w:val="20"/>
-                </w:rPr>
-                <w:t>.com/j2se/</w:t>
+                <w:t>http://java.sun.com/j2se/</w:t>
               </w:r>
             </w:hyperlink>
           </w:p>
@@ -4235,26 +4235,14 @@
               <w:autoSpaceDN w:val="0"/>
               <w:adjustRightInd w:val="0"/>
               <w:spacing w:beforeLines="60" w:afterLines="60"/>
-              <w:rPr>
-                <w:lang/>
-              </w:rPr>
-            </w:pPr>
-            <w:r>
-              <w:rPr>
-                <w:lang/>
-              </w:rPr>
+            </w:pPr>
+            <w:r>
               <w:t>SQLeonardo is a</w:t>
             </w:r>
             <w:r>
-              <w:rPr>
-                <w:lang/>
-              </w:rPr>
               <w:t xml:space="preserve"> graphical </w:t>
             </w:r>
             <w:r>
-              <w:rPr>
-                <w:lang/>
-              </w:rPr>
               <w:t>tool that lets you query databases.</w:t>
             </w:r>
           </w:p>
@@ -4351,8 +4339,8 @@
           <w:sz w:val="22"/>
         </w:rPr>
       </w:pPr>
-      <w:bookmarkStart w:id="13" w:name="_Ref107131185"/>
-      <w:bookmarkStart w:id="14" w:name="_Ref107108976"/>
+      <w:bookmarkStart w:id="13" w:name="_Ref107108976"/>
+      <w:bookmarkStart w:id="14" w:name="_Ref107131185"/>
       <w:r>
         <w:rPr>
           <w:noProof/>
@@ -4402,7 +4390,7 @@
         </w:rPr>
         <w:t xml:space="preserve"> </w:t>
       </w:r>
-      <w:bookmarkEnd w:id="14"/>
+      <w:bookmarkEnd w:id="13"/>
       <w:r>
         <w:rPr>
           <w:noProof/>
@@ -4434,7 +4422,7 @@
         </w:rPr>
         <w:t>caAdapter</w:t>
       </w:r>
-      <w:bookmarkEnd w:id="13"/>
+      <w:bookmarkEnd w:id="14"/>
       <w:r>
         <w:rPr>
           <w:sz w:val="22"/>
@@ -4525,12 +4513,6 @@
         <w:gridCol w:w="7469"/>
       </w:tblGrid>
       <w:tr>
-        <w:tblPrEx>
-          <w:tblCellMar>
-            <w:top w:w="0" w:type="dxa"/>
-            <w:bottom w:w="0" w:type="dxa"/>
-          </w:tblCellMar>
-        </w:tblPrEx>
         <w:trPr>
           <w:cantSplit/>
           <w:tblHeader/>
@@ -4592,12 +4574,6 @@
         </w:tc>
       </w:tr>
       <w:tr>
-        <w:tblPrEx>
-          <w:tblCellMar>
-            <w:top w:w="0" w:type="dxa"/>
-            <w:bottom w:w="0" w:type="dxa"/>
-          </w:tblCellMar>
-        </w:tblPrEx>
         <w:trPr>
           <w:cantSplit/>
         </w:trPr>
@@ -4692,12 +4668,6 @@
         </w:tc>
       </w:tr>
       <w:tr>
-        <w:tblPrEx>
-          <w:tblCellMar>
-            <w:top w:w="0" w:type="dxa"/>
-            <w:bottom w:w="0" w:type="dxa"/>
-          </w:tblCellMar>
-        </w:tblPrEx>
         <w:trPr>
           <w:cantSplit/>
         </w:trPr>
@@ -4776,12 +4746,6 @@
         </w:tc>
       </w:tr>
       <w:tr>
-        <w:tblPrEx>
-          <w:tblCellMar>
-            <w:top w:w="0" w:type="dxa"/>
-            <w:bottom w:w="0" w:type="dxa"/>
-          </w:tblCellMar>
-        </w:tblPrEx>
         <w:trPr>
           <w:cantSplit/>
         </w:trPr>
@@ -4942,12 +4906,6 @@
         </w:tc>
       </w:tr>
       <w:tr>
-        <w:tblPrEx>
-          <w:tblCellMar>
-            <w:top w:w="0" w:type="dxa"/>
-            <w:bottom w:w="0" w:type="dxa"/>
-          </w:tblCellMar>
-        </w:tblPrEx>
         <w:trPr>
           <w:cantSplit/>
         </w:trPr>
@@ -5156,12 +5114,6 @@
         </w:tc>
       </w:tr>
       <w:tr>
-        <w:tblPrEx>
-          <w:tblCellMar>
-            <w:top w:w="0" w:type="dxa"/>
-            <w:bottom w:w="0" w:type="dxa"/>
-          </w:tblCellMar>
-        </w:tblPrEx>
         <w:trPr>
           <w:cantSplit/>
         </w:trPr>
@@ -5283,12 +5235,6 @@
         </w:tc>
       </w:tr>
       <w:tr>
-        <w:tblPrEx>
-          <w:tblCellMar>
-            <w:top w:w="0" w:type="dxa"/>
-            <w:bottom w:w="0" w:type="dxa"/>
-          </w:tblCellMar>
-        </w:tblPrEx>
         <w:trPr>
           <w:cantSplit/>
         </w:trPr>
@@ -5647,12 +5593,6 @@
         <w:gridCol w:w="7560"/>
       </w:tblGrid>
       <w:tr>
-        <w:tblPrEx>
-          <w:tblCellMar>
-            <w:top w:w="0" w:type="dxa"/>
-            <w:bottom w:w="0" w:type="dxa"/>
-          </w:tblCellMar>
-        </w:tblPrEx>
         <w:trPr>
           <w:cantSplit/>
         </w:trPr>
@@ -6029,23 +5969,7 @@
                   <w:rFonts w:ascii="Arial" w:hAnsi="Arial" w:cs="Arial"/>
                   <w:sz w:val="20"/>
                 </w:rPr>
-                <w:t>http://ant.ap</w:t>
-              </w:r>
-              <w:r>
-                <w:rPr>
-                  <w:rStyle w:val="Hyperlink"/>
-                  <w:rFonts w:ascii="Arial" w:hAnsi="Arial" w:cs="Arial"/>
-                  <w:sz w:val="20"/>
-                </w:rPr>
-                <w:t>a</w:t>
-              </w:r>
-              <w:r>
-                <w:rPr>
-                  <w:rStyle w:val="Hyperlink"/>
-                  <w:rFonts w:ascii="Arial" w:hAnsi="Arial" w:cs="Arial"/>
-                  <w:sz w:val="20"/>
-                </w:rPr>
-                <w:t>che.org/</w:t>
+                <w:t>http://ant.apache.org/</w:t>
               </w:r>
             </w:hyperlink>
           </w:p>
@@ -6255,12 +6179,6 @@
         <w:gridCol w:w="7469"/>
       </w:tblGrid>
       <w:tr>
-        <w:tblPrEx>
-          <w:tblCellMar>
-            <w:top w:w="0" w:type="dxa"/>
-            <w:bottom w:w="0" w:type="dxa"/>
-          </w:tblCellMar>
-        </w:tblPrEx>
         <w:trPr>
           <w:cantSplit/>
           <w:tblHeader/>
@@ -6321,12 +6239,6 @@
         </w:tc>
       </w:tr>
       <w:tr>
-        <w:tblPrEx>
-          <w:tblCellMar>
-            <w:top w:w="0" w:type="dxa"/>
-            <w:bottom w:w="0" w:type="dxa"/>
-          </w:tblCellMar>
-        </w:tblPrEx>
         <w:trPr>
           <w:cantSplit/>
         </w:trPr>
@@ -6421,12 +6333,6 @@
         </w:tc>
       </w:tr>
       <w:tr>
-        <w:tblPrEx>
-          <w:tblCellMar>
-            <w:top w:w="0" w:type="dxa"/>
-            <w:bottom w:w="0" w:type="dxa"/>
-          </w:tblCellMar>
-        </w:tblPrEx>
         <w:trPr>
           <w:cantSplit/>
         </w:trPr>
@@ -6505,12 +6411,6 @@
         </w:tc>
       </w:tr>
       <w:tr>
-        <w:tblPrEx>
-          <w:tblCellMar>
-            <w:top w:w="0" w:type="dxa"/>
-            <w:bottom w:w="0" w:type="dxa"/>
-          </w:tblCellMar>
-        </w:tblPrEx>
         <w:trPr>
           <w:cantSplit/>
         </w:trPr>
@@ -6683,12 +6583,6 @@
         </w:tc>
       </w:tr>
       <w:tr>
-        <w:tblPrEx>
-          <w:tblCellMar>
-            <w:top w:w="0" w:type="dxa"/>
-            <w:bottom w:w="0" w:type="dxa"/>
-          </w:tblCellMar>
-        </w:tblPrEx>
         <w:trPr>
           <w:cantSplit/>
         </w:trPr>
@@ -6895,12 +6789,6 @@
         </w:tc>
       </w:tr>
       <w:tr>
-        <w:tblPrEx>
-          <w:tblCellMar>
-            <w:top w:w="0" w:type="dxa"/>
-            <w:bottom w:w="0" w:type="dxa"/>
-          </w:tblCellMar>
-        </w:tblPrEx>
         <w:trPr>
           <w:cantSplit/>
         </w:trPr>
@@ -7023,12 +6911,6 @@
         </w:tc>
       </w:tr>
       <w:tr>
-        <w:tblPrEx>
-          <w:tblCellMar>
-            <w:top w:w="0" w:type="dxa"/>
-            <w:bottom w:w="0" w:type="dxa"/>
-          </w:tblCellMar>
-        </w:tblPrEx>
         <w:trPr>
           <w:cantSplit/>
         </w:trPr>
@@ -7363,12 +7245,6 @@
         <w:gridCol w:w="7560"/>
       </w:tblGrid>
       <w:tr>
-        <w:tblPrEx>
-          <w:tblCellMar>
-            <w:top w:w="0" w:type="dxa"/>
-            <w:bottom w:w="0" w:type="dxa"/>
-          </w:tblCellMar>
-        </w:tblPrEx>
         <w:trPr>
           <w:cantSplit/>
           <w:trHeight w:val="1610"/>
@@ -7652,12 +7528,6 @@
         <w:gridCol w:w="7469"/>
       </w:tblGrid>
       <w:tr>
-        <w:tblPrEx>
-          <w:tblCellMar>
-            <w:top w:w="0" w:type="dxa"/>
-            <w:bottom w:w="0" w:type="dxa"/>
-          </w:tblCellMar>
-        </w:tblPrEx>
         <w:trPr>
           <w:cantSplit/>
           <w:tblHeader/>
@@ -7720,12 +7590,6 @@
         </w:tc>
       </w:tr>
       <w:tr>
-        <w:tblPrEx>
-          <w:tblCellMar>
-            <w:top w:w="0" w:type="dxa"/>
-            <w:bottom w:w="0" w:type="dxa"/>
-          </w:tblCellMar>
-        </w:tblPrEx>
         <w:trPr>
           <w:cantSplit/>
         </w:trPr>
@@ -7831,63 +7695,7 @@
                   <w:rStyle w:val="Hyperlink"/>
                   <w:rFonts w:ascii="Arial" w:hAnsi="Arial" w:cs="Arial"/>
                 </w:rPr>
-                <w:t>http://ncicb.nc</w:t>
-              </w:r>
-              <w:r>
-                <w:rPr>
-                  <w:rStyle w:val="Hyperlink"/>
-                  <w:rFonts w:ascii="Arial" w:hAnsi="Arial" w:cs="Arial"/>
-                </w:rPr>
-                <w:t>i</w:t>
-              </w:r>
-              <w:r>
-                <w:rPr>
-                  <w:rStyle w:val="Hyperlink"/>
-                  <w:rFonts w:ascii="Arial" w:hAnsi="Arial" w:cs="Arial"/>
-                </w:rPr>
-                <w:t>.n</w:t>
-              </w:r>
-              <w:r>
-                <w:rPr>
-                  <w:rStyle w:val="Hyperlink"/>
-                  <w:rFonts w:ascii="Arial" w:hAnsi="Arial" w:cs="Arial"/>
-                </w:rPr>
-                <w:t>i</w:t>
-              </w:r>
-              <w:r>
-                <w:rPr>
-                  <w:rStyle w:val="Hyperlink"/>
-                  <w:rFonts w:ascii="Arial" w:hAnsi="Arial" w:cs="Arial"/>
-                </w:rPr>
-                <w:t>h</w:t>
-              </w:r>
-              <w:r>
-                <w:rPr>
-                  <w:rStyle w:val="Hyperlink"/>
-                  <w:rFonts w:ascii="Arial" w:hAnsi="Arial" w:cs="Arial"/>
-                </w:rPr>
-                <w:t>.go</w:t>
-              </w:r>
-              <w:r>
-                <w:rPr>
-                  <w:rStyle w:val="Hyperlink"/>
-                  <w:rFonts w:ascii="Arial" w:hAnsi="Arial" w:cs="Arial"/>
-                </w:rPr>
-                <w:t>v</w:t>
-              </w:r>
-              <w:r>
-                <w:rPr>
-                  <w:rStyle w:val="Hyperlink"/>
-                  <w:rFonts w:ascii="Arial" w:hAnsi="Arial" w:cs="Arial"/>
-                </w:rPr>
-                <w:t>/</w:t>
-              </w:r>
-              <w:r>
-                <w:rPr>
-                  <w:rStyle w:val="Hyperlink"/>
-                  <w:rFonts w:ascii="Arial" w:hAnsi="Arial" w:cs="Arial"/>
-                </w:rPr>
-                <w:t>download/index.jsp</w:t>
+                <w:t>http://ncicb.nci.nih.gov/download/index.jsp</w:t>
               </w:r>
             </w:hyperlink>
             <w:r>
@@ -7901,12 +7709,6 @@
         </w:tc>
       </w:tr>
       <w:tr>
-        <w:tblPrEx>
-          <w:tblCellMar>
-            <w:top w:w="0" w:type="dxa"/>
-            <w:bottom w:w="0" w:type="dxa"/>
-          </w:tblCellMar>
-        </w:tblPrEx>
         <w:trPr>
           <w:cantSplit/>
         </w:trPr>
@@ -8011,12 +7813,6 @@
         </w:tc>
       </w:tr>
       <w:tr>
-        <w:tblPrEx>
-          <w:tblCellMar>
-            <w:top w:w="0" w:type="dxa"/>
-            <w:bottom w:w="0" w:type="dxa"/>
-          </w:tblCellMar>
-        </w:tblPrEx>
         <w:trPr>
           <w:cantSplit/>
         </w:trPr>
@@ -8194,12 +7990,6 @@
         </w:tc>
       </w:tr>
       <w:tr>
-        <w:tblPrEx>
-          <w:tblCellMar>
-            <w:top w:w="0" w:type="dxa"/>
-            <w:bottom w:w="0" w:type="dxa"/>
-          </w:tblCellMar>
-        </w:tblPrEx>
         <w:tc>
           <w:tcPr>
             <w:tcW w:w="1080" w:type="dxa"/>
@@ -9303,12 +9093,6 @@
         <w:gridCol w:w="7560"/>
       </w:tblGrid>
       <w:tr>
-        <w:tblPrEx>
-          <w:tblCellMar>
-            <w:top w:w="0" w:type="dxa"/>
-            <w:bottom w:w="0" w:type="dxa"/>
-          </w:tblCellMar>
-        </w:tblPrEx>
         <w:trPr>
           <w:cantSplit/>
         </w:trPr>
@@ -9584,12 +9368,6 @@
         <w:gridCol w:w="7560"/>
       </w:tblGrid>
       <w:tr>
-        <w:tblPrEx>
-          <w:tblCellMar>
-            <w:top w:w="0" w:type="dxa"/>
-            <w:bottom w:w="0" w:type="dxa"/>
-          </w:tblCellMar>
-        </w:tblPrEx>
         <w:trPr>
           <w:cantSplit/>
         </w:trPr>
@@ -10478,12 +10256,6 @@
         <w:gridCol w:w="7469"/>
       </w:tblGrid>
       <w:tr>
-        <w:tblPrEx>
-          <w:tblCellMar>
-            <w:top w:w="0" w:type="dxa"/>
-            <w:bottom w:w="0" w:type="dxa"/>
-          </w:tblCellMar>
-        </w:tblPrEx>
         <w:trPr>
           <w:cantSplit/>
         </w:trPr>
@@ -10543,12 +10315,6 @@
         </w:tc>
       </w:tr>
       <w:tr>
-        <w:tblPrEx>
-          <w:tblCellMar>
-            <w:top w:w="0" w:type="dxa"/>
-            <w:bottom w:w="0" w:type="dxa"/>
-          </w:tblCellMar>
-        </w:tblPrEx>
         <w:trPr>
           <w:cantSplit/>
         </w:trPr>
@@ -10672,12 +10438,6 @@
         </w:tc>
       </w:tr>
       <w:tr>
-        <w:tblPrEx>
-          <w:tblCellMar>
-            <w:top w:w="0" w:type="dxa"/>
-            <w:bottom w:w="0" w:type="dxa"/>
-          </w:tblCellMar>
-        </w:tblPrEx>
         <w:trPr>
           <w:cantSplit/>
         </w:trPr>
@@ -10760,12 +10520,6 @@
         </w:tc>
       </w:tr>
       <w:tr>
-        <w:tblPrEx>
-          <w:tblCellMar>
-            <w:top w:w="0" w:type="dxa"/>
-            <w:bottom w:w="0" w:type="dxa"/>
-          </w:tblCellMar>
-        </w:tblPrEx>
         <w:trPr>
           <w:cantSplit/>
         </w:trPr>
@@ -10896,12 +10650,6 @@
         <w:gridCol w:w="7705"/>
       </w:tblGrid>
       <w:tr>
-        <w:tblPrEx>
-          <w:tblCellMar>
-            <w:top w:w="0" w:type="dxa"/>
-            <w:bottom w:w="0" w:type="dxa"/>
-          </w:tblCellMar>
-        </w:tblPrEx>
         <w:trPr>
           <w:cantSplit/>
         </w:trPr>
@@ -10961,12 +10709,6 @@
         </w:tc>
       </w:tr>
       <w:tr>
-        <w:tblPrEx>
-          <w:tblCellMar>
-            <w:top w:w="0" w:type="dxa"/>
-            <w:bottom w:w="0" w:type="dxa"/>
-          </w:tblCellMar>
-        </w:tblPrEx>
         <w:trPr>
           <w:cantSplit/>
         </w:trPr>
@@ -11090,12 +10832,6 @@
         </w:tc>
       </w:tr>
       <w:tr>
-        <w:tblPrEx>
-          <w:tblCellMar>
-            <w:top w:w="0" w:type="dxa"/>
-            <w:bottom w:w="0" w:type="dxa"/>
-          </w:tblCellMar>
-        </w:tblPrEx>
         <w:trPr>
           <w:cantSplit/>
         </w:trPr>
@@ -11175,12 +10911,6 @@
         </w:tc>
       </w:tr>
       <w:tr>
-        <w:tblPrEx>
-          <w:tblCellMar>
-            <w:top w:w="0" w:type="dxa"/>
-            <w:bottom w:w="0" w:type="dxa"/>
-          </w:tblCellMar>
-        </w:tblPrEx>
         <w:trPr>
           <w:cantSplit/>
         </w:trPr>
@@ -11272,12 +11002,6 @@
         </w:tc>
       </w:tr>
       <w:tr>
-        <w:tblPrEx>
-          <w:tblCellMar>
-            <w:top w:w="0" w:type="dxa"/>
-            <w:bottom w:w="0" w:type="dxa"/>
-          </w:tblCellMar>
-        </w:tblPrEx>
         <w:trPr>
           <w:cantSplit/>
         </w:trPr>
@@ -11345,12 +11069,6 @@
         </w:tc>
       </w:tr>
       <w:tr>
-        <w:tblPrEx>
-          <w:tblCellMar>
-            <w:top w:w="0" w:type="dxa"/>
-            <w:bottom w:w="0" w:type="dxa"/>
-          </w:tblCellMar>
-        </w:tblPrEx>
         <w:trPr>
           <w:cantSplit/>
           <w:trHeight w:val="426"/>
@@ -11487,12 +11205,6 @@
         <w:gridCol w:w="7469"/>
       </w:tblGrid>
       <w:tr>
-        <w:tblPrEx>
-          <w:tblCellMar>
-            <w:top w:w="0" w:type="dxa"/>
-            <w:bottom w:w="0" w:type="dxa"/>
-          </w:tblCellMar>
-        </w:tblPrEx>
         <w:trPr>
           <w:cantSplit/>
         </w:trPr>
@@ -11552,12 +11264,6 @@
         </w:tc>
       </w:tr>
       <w:tr>
-        <w:tblPrEx>
-          <w:tblCellMar>
-            <w:top w:w="0" w:type="dxa"/>
-            <w:bottom w:w="0" w:type="dxa"/>
-          </w:tblCellMar>
-        </w:tblPrEx>
         <w:trPr>
           <w:cantSplit/>
         </w:trPr>
@@ -11680,12 +11386,6 @@
         </w:tc>
       </w:tr>
       <w:tr>
-        <w:tblPrEx>
-          <w:tblCellMar>
-            <w:top w:w="0" w:type="dxa"/>
-            <w:bottom w:w="0" w:type="dxa"/>
-          </w:tblCellMar>
-        </w:tblPrEx>
         <w:trPr>
           <w:cantSplit/>
         </w:trPr>
@@ -12750,21 +12450,7 @@
                   <w:rStyle w:val="Hyperlink"/>
                   <w:rFonts w:ascii="Arial" w:hAnsi="Arial" w:cs="Arial"/>
                 </w:rPr>
-                <w:t>http://ncicbsupport.nci</w:t>
-              </w:r>
-              <w:r>
-                <w:rPr>
-                  <w:rStyle w:val="Hyperlink"/>
-                  <w:rFonts w:ascii="Arial" w:hAnsi="Arial" w:cs="Arial"/>
-                </w:rPr>
-                <w:t>.</w:t>
-              </w:r>
-              <w:r>
-                <w:rPr>
-                  <w:rStyle w:val="Hyperlink"/>
-                  <w:rFonts w:ascii="Arial" w:hAnsi="Arial" w:cs="Arial"/>
-                </w:rPr>
-                <w:t>nih.gov/sw/</w:t>
+                <w:t>http://ncicbsupport.nci.nih.gov/sw/</w:t>
               </w:r>
             </w:hyperlink>
           </w:p>
@@ -12941,7 +12627,7 @@
         <w:rStyle w:val="PageNumber"/>
         <w:noProof/>
       </w:rPr>
-      <w:t>9</w:t>
+      <w:t>10</w:t>
     </w:r>
     <w:r>
       <w:rPr>
@@ -17717,6 +17403,7 @@
     <w:next w:val="Heading2"/>
     <w:link w:val="Heading1Char"/>
     <w:qFormat/>
+    <w:rsid w:val="00492829"/>
     <w:pPr>
       <w:spacing w:after="240"/>
       <w:jc w:val="center"/>
@@ -17768,6 +17455,7 @@
     <w:basedOn w:val="Normal"/>
     <w:next w:val="Normal"/>
     <w:qFormat/>
+    <w:rsid w:val="00492829"/>
     <w:pPr>
       <w:keepNext/>
       <w:spacing w:after="240"/>
@@ -17800,6 +17488,7 @@
     <w:basedOn w:val="Normal"/>
     <w:next w:val="Normal"/>
     <w:qFormat/>
+    <w:rsid w:val="00492829"/>
     <w:pPr>
       <w:spacing w:before="240" w:after="60"/>
       <w:outlineLvl w:val="5"/>
@@ -17813,6 +17502,7 @@
     <w:basedOn w:val="Normal"/>
     <w:next w:val="Normal"/>
     <w:qFormat/>
+    <w:rsid w:val="00492829"/>
     <w:pPr>
       <w:spacing w:before="240" w:after="60"/>
       <w:outlineLvl w:val="6"/>
@@ -17826,6 +17516,7 @@
     <w:basedOn w:val="Normal"/>
     <w:next w:val="Normal"/>
     <w:qFormat/>
+    <w:rsid w:val="00492829"/>
     <w:pPr>
       <w:spacing w:before="240" w:after="60"/>
       <w:outlineLvl w:val="7"/>
@@ -17840,6 +17531,7 @@
     <w:basedOn w:val="Normal"/>
     <w:next w:val="Normal"/>
     <w:qFormat/>
+    <w:rsid w:val="00492829"/>
     <w:pPr>
       <w:spacing w:before="240" w:after="60"/>
       <w:outlineLvl w:val="8"/>
@@ -17852,11 +17544,16 @@
   </w:style>
   <w:style w:type="character" w:default="1" w:styleId="DefaultParagraphFont">
     <w:name w:val="Default Paragraph Font"/>
+    <w:uiPriority w:val="1"/>
     <w:semiHidden/>
+    <w:unhideWhenUsed/>
   </w:style>
   <w:style w:type="table" w:default="1" w:styleId="TableNormal">
     <w:name w:val="Normal Table"/>
+    <w:uiPriority w:val="99"/>
     <w:semiHidden/>
+    <w:unhideWhenUsed/>
+    <w:qFormat/>
     <w:tblPr>
       <w:tblInd w:w="0" w:type="dxa"/>
       <w:tblCellMar>
@@ -17869,11 +17566,14 @@
   </w:style>
   <w:style w:type="numbering" w:default="1" w:styleId="NoList">
     <w:name w:val="No List"/>
+    <w:uiPriority w:val="99"/>
     <w:semiHidden/>
+    <w:unhideWhenUsed/>
   </w:style>
   <w:style w:type="paragraph" w:styleId="Header">
     <w:name w:val="header"/>
     <w:basedOn w:val="Normal"/>
+    <w:rsid w:val="00492829"/>
     <w:pPr>
       <w:tabs>
         <w:tab w:val="center" w:pos="4320"/>
@@ -17884,6 +17584,7 @@
   <w:style w:type="paragraph" w:styleId="MacroText">
     <w:name w:val="macro"/>
     <w:semiHidden/>
+    <w:rsid w:val="00492829"/>
     <w:pPr>
       <w:tabs>
         <w:tab w:val="left" w:pos="480"/>
@@ -17918,10 +17619,12 @@
   <w:style w:type="paragraph" w:styleId="BlockText">
     <w:name w:val="Block Text"/>
     <w:basedOn w:val="Normal"/>
+    <w:rsid w:val="00492829"/>
   </w:style>
   <w:style w:type="paragraph" w:customStyle="1" w:styleId="BulletText1">
     <w:name w:val="Bullet Text 1"/>
     <w:basedOn w:val="Normal"/>
+    <w:rsid w:val="00492829"/>
     <w:pPr>
       <w:ind w:left="187" w:hanging="187"/>
     </w:pPr>
@@ -17929,6 +17632,7 @@
   <w:style w:type="paragraph" w:customStyle="1" w:styleId="BulletText2">
     <w:name w:val="Bullet Text 2"/>
     <w:basedOn w:val="BulletText1"/>
+    <w:rsid w:val="00492829"/>
     <w:pPr>
       <w:ind w:left="360"/>
     </w:pPr>
@@ -17937,6 +17641,7 @@
     <w:name w:val="Continued On Next Pa"/>
     <w:basedOn w:val="Normal"/>
     <w:next w:val="Normal"/>
+    <w:rsid w:val="00492829"/>
     <w:pPr>
       <w:pBdr>
         <w:top w:val="single" w:sz="6" w:space="1" w:color="auto"/>
@@ -17953,6 +17658,7 @@
   <w:style w:type="paragraph" w:customStyle="1" w:styleId="ContinuedTableLabe">
     <w:name w:val="Continued Table Labe"/>
     <w:basedOn w:val="Normal"/>
+    <w:rsid w:val="00492829"/>
     <w:rPr>
       <w:b/>
       <w:sz w:val="20"/>
@@ -17961,6 +17667,7 @@
   <w:style w:type="paragraph" w:customStyle="1" w:styleId="MapTitleContinued">
     <w:name w:val="Map Title. Continued"/>
     <w:basedOn w:val="Normal"/>
+    <w:rsid w:val="00492829"/>
     <w:pPr>
       <w:spacing w:after="240"/>
     </w:pPr>
@@ -17973,6 +17680,7 @@
     <w:name w:val="Memo Line"/>
     <w:basedOn w:val="BlockLine"/>
     <w:next w:val="Normal"/>
+    <w:rsid w:val="00492829"/>
     <w:pPr>
       <w:ind w:left="0"/>
     </w:pPr>
@@ -17980,6 +17688,7 @@
   <w:style w:type="paragraph" w:styleId="Footer">
     <w:name w:val="footer"/>
     <w:basedOn w:val="Normal"/>
+    <w:rsid w:val="00492829"/>
     <w:pPr>
       <w:tabs>
         <w:tab w:val="center" w:pos="4320"/>
@@ -17990,6 +17699,7 @@
   <w:style w:type="character" w:styleId="PageNumber">
     <w:name w:val="page number"/>
     <w:basedOn w:val="DefaultParagraphFont"/>
+    <w:rsid w:val="00492829"/>
     <w:rPr>
       <w:rFonts w:ascii="Helvetica" w:hAnsi="Helvetica"/>
     </w:rPr>
@@ -17997,6 +17707,7 @@
   <w:style w:type="paragraph" w:customStyle="1" w:styleId="TableText">
     <w:name w:val="Table Text"/>
     <w:basedOn w:val="Normal"/>
+    <w:rsid w:val="00492829"/>
     <w:rPr>
       <w:sz w:val="20"/>
     </w:rPr>
@@ -18004,10 +17715,12 @@
   <w:style w:type="paragraph" w:customStyle="1" w:styleId="NoteText">
     <w:name w:val="Note Text"/>
     <w:basedOn w:val="BlockText"/>
+    <w:rsid w:val="00492829"/>
   </w:style>
   <w:style w:type="paragraph" w:customStyle="1" w:styleId="TableHeaderText">
     <w:name w:val="Table Header Text"/>
     <w:basedOn w:val="TableText"/>
+    <w:rsid w:val="00492829"/>
     <w:pPr>
       <w:jc w:val="center"/>
     </w:pPr>
@@ -18018,6 +17731,7 @@
   <w:style w:type="paragraph" w:customStyle="1" w:styleId="EmbeddedText">
     <w:name w:val="Embedded Text"/>
     <w:basedOn w:val="TableText"/>
+    <w:rsid w:val="00492829"/>
   </w:style>
   <w:style w:type="paragraph" w:styleId="TOC2">
     <w:name w:val="toc 2"/>
@@ -18040,6 +17754,7 @@
   <w:style w:type="paragraph" w:styleId="BodyText">
     <w:name w:val="Body Text"/>
     <w:basedOn w:val="Normal"/>
+    <w:rsid w:val="00492829"/>
     <w:pPr>
       <w:spacing w:before="120" w:after="160"/>
       <w:ind w:left="360"/>
@@ -18052,6 +17767,7 @@
   <w:style w:type="paragraph" w:styleId="BodyTextIndent">
     <w:name w:val="Body Text Indent"/>
     <w:basedOn w:val="BodyText"/>
+    <w:rsid w:val="00492829"/>
     <w:pPr>
       <w:tabs>
         <w:tab w:val="num" w:pos="1440"/>
@@ -18062,6 +17778,7 @@
   <w:style w:type="paragraph" w:customStyle="1" w:styleId="BulletIndent">
     <w:name w:val="Bullet Indent"/>
     <w:basedOn w:val="BodyText"/>
+    <w:rsid w:val="00492829"/>
     <w:pPr>
       <w:numPr>
         <w:numId w:val="18"/>
@@ -18077,10 +17794,12 @@
   <w:style w:type="paragraph" w:customStyle="1" w:styleId="BulletIndent2">
     <w:name w:val="Bullet Indent2"/>
     <w:basedOn w:val="BulletIndent"/>
+    <w:rsid w:val="00492829"/>
   </w:style>
   <w:style w:type="paragraph" w:customStyle="1" w:styleId="Bulletedtext">
     <w:name w:val="Bulleted text"/>
     <w:basedOn w:val="BodyTextIndent"/>
+    <w:rsid w:val="00492829"/>
     <w:pPr>
       <w:tabs>
         <w:tab w:val="clear" w:pos="1440"/>
@@ -18096,6 +17815,7 @@
   <w:style w:type="paragraph" w:customStyle="1" w:styleId="bulletedtext2">
     <w:name w:val="bulleted text 2"/>
     <w:basedOn w:val="Bulletedtext"/>
+    <w:rsid w:val="00492829"/>
     <w:pPr>
       <w:numPr>
         <w:numId w:val="1"/>
@@ -18109,6 +17829,7 @@
   <w:style w:type="character" w:styleId="Hyperlink">
     <w:name w:val="Hyperlink"/>
     <w:basedOn w:val="DefaultParagraphFont"/>
+    <w:rsid w:val="00492829"/>
     <w:rPr>
       <w:color w:val="0000FF"/>
       <w:u w:val="single"/>
@@ -18118,6 +17839,7 @@
     <w:name w:val="footnote text"/>
     <w:basedOn w:val="Normal"/>
     <w:semiHidden/>
+    <w:rsid w:val="00492829"/>
     <w:pPr>
       <w:spacing w:before="80"/>
       <w:ind w:left="115" w:right="130"/>
@@ -18131,6 +17853,7 @@
   <w:style w:type="paragraph" w:customStyle="1" w:styleId="List1">
     <w:name w:val="List 1"/>
     <w:basedOn w:val="Normal"/>
+    <w:rsid w:val="00492829"/>
     <w:pPr>
       <w:tabs>
         <w:tab w:val="num" w:pos="360"/>
@@ -18146,6 +17869,7 @@
   <w:style w:type="character" w:styleId="FollowedHyperlink">
     <w:name w:val="FollowedHyperlink"/>
     <w:basedOn w:val="DefaultParagraphFont"/>
+    <w:rsid w:val="00492829"/>
     <w:rPr>
       <w:color w:val="800080"/>
       <w:u w:val="single"/>
@@ -18154,6 +17878,7 @@
   <w:style w:type="paragraph" w:styleId="List">
     <w:name w:val="List"/>
     <w:basedOn w:val="Normal"/>
+    <w:rsid w:val="00492829"/>
     <w:pPr>
       <w:tabs>
         <w:tab w:val="num" w:pos="360"/>
@@ -18167,6 +17892,7 @@
   <w:style w:type="paragraph" w:styleId="BodyText2">
     <w:name w:val="Body Text 2"/>
     <w:basedOn w:val="Normal"/>
+    <w:rsid w:val="00492829"/>
     <w:pPr>
       <w:spacing w:after="120"/>
       <w:jc w:val="both"/>
@@ -18215,6 +17941,7 @@
     <w:next w:val="Normal"/>
     <w:autoRedefine/>
     <w:semiHidden/>
+    <w:rsid w:val="00492829"/>
     <w:pPr>
       <w:ind w:left="440"/>
     </w:pPr>
@@ -18249,6 +17976,7 @@
     <w:next w:val="Normal"/>
     <w:autoRedefine/>
     <w:semiHidden/>
+    <w:rsid w:val="00492829"/>
     <w:pPr>
       <w:ind w:left="880"/>
     </w:pPr>
@@ -18263,6 +17991,7 @@
     <w:next w:val="Normal"/>
     <w:autoRedefine/>
     <w:semiHidden/>
+    <w:rsid w:val="00492829"/>
     <w:pPr>
       <w:ind w:left="1100"/>
     </w:pPr>
@@ -18277,6 +18006,7 @@
     <w:next w:val="Normal"/>
     <w:autoRedefine/>
     <w:semiHidden/>
+    <w:rsid w:val="00492829"/>
     <w:pPr>
       <w:ind w:left="1320"/>
     </w:pPr>
@@ -18291,6 +18021,7 @@
     <w:next w:val="Normal"/>
     <w:autoRedefine/>
     <w:semiHidden/>
+    <w:rsid w:val="00492829"/>
     <w:pPr>
       <w:ind w:left="1540"/>
     </w:pPr>
@@ -18303,6 +18034,7 @@
     <w:name w:val="List Bullet 2"/>
     <w:basedOn w:val="Normal"/>
     <w:autoRedefine/>
+    <w:rsid w:val="00492829"/>
     <w:pPr>
       <w:tabs>
         <w:tab w:val="num" w:pos="720"/>
@@ -18322,6 +18054,7 @@
     <w:basedOn w:val="Normal"/>
     <w:next w:val="BodyText"/>
     <w:qFormat/>
+    <w:rsid w:val="00492829"/>
     <w:pPr>
       <w:spacing w:before="120" w:after="160"/>
       <w:ind w:left="1800"/>
@@ -18335,6 +18068,7 @@
   <w:style w:type="paragraph" w:customStyle="1" w:styleId="Bulletedindent">
     <w:name w:val="Bulleted indent"/>
     <w:basedOn w:val="Bulletedtext"/>
+    <w:rsid w:val="00492829"/>
     <w:pPr>
       <w:tabs>
         <w:tab w:val="clear" w:pos="360"/>
@@ -18349,6 +18083,7 @@
     <w:name w:val="Document Map"/>
     <w:basedOn w:val="Normal"/>
     <w:semiHidden/>
+    <w:rsid w:val="00492829"/>
     <w:pPr>
       <w:shd w:val="clear" w:color="auto" w:fill="000080"/>
     </w:pPr>
@@ -18359,6 +18094,7 @@
   <w:style w:type="paragraph" w:styleId="BodyTextIndent2">
     <w:name w:val="Body Text Indent 2"/>
     <w:basedOn w:val="Normal"/>
+    <w:rsid w:val="00492829"/>
     <w:pPr>
       <w:ind w:left="720"/>
     </w:pPr>

</xml_diff>